<commit_message>
update horario programa e empresas finais
Signed-off-by: João Baptista <joaobat@live.com.pt>
</commit_message>
<xml_diff>
--- a/docs/programa.docx
+++ b/docs/programa.docx
@@ -14,8 +14,6 @@
           <w:szCs w:val="52"/>
         </w:rPr>
       </w:pPr>
-      <w:bookmarkStart w:id="0" w:name="_GoBack"/>
-      <w:bookmarkEnd w:id="0"/>
       <w:r>
         <w:rPr>
           <w:b/>
@@ -88,12 +86,6 @@
         <w:gridCol w:w="3821"/>
       </w:tblGrid>
       <w:tr>
-        <w:tblPrEx>
-          <w:tblCellMar>
-            <w:top w:w="0" w:type="dxa"/>
-            <w:bottom w:w="0" w:type="dxa"/>
-          </w:tblCellMar>
-        </w:tblPrEx>
         <w:tc>
           <w:tcPr>
             <w:tcW w:w="846" w:type="dxa"/>
@@ -244,12 +236,6 @@
         </w:tc>
       </w:tr>
       <w:tr>
-        <w:tblPrEx>
-          <w:tblCellMar>
-            <w:top w:w="0" w:type="dxa"/>
-            <w:bottom w:w="0" w:type="dxa"/>
-          </w:tblCellMar>
-        </w:tblPrEx>
         <w:tc>
           <w:tcPr>
             <w:tcW w:w="846" w:type="dxa"/>
@@ -359,10 +345,7 @@
             </w:r>
             <w:proofErr w:type="spellEnd"/>
             <w:r>
-              <w:t xml:space="preserve"> na </w:t>
-            </w:r>
-            <w:r>
-              <w:t xml:space="preserve">indústria de software </w:t>
+              <w:t xml:space="preserve"> na indústria de software </w:t>
             </w:r>
             <w:proofErr w:type="spellStart"/>
             <w:r>
@@ -376,12 +359,6 @@
         </w:tc>
       </w:tr>
       <w:tr>
-        <w:tblPrEx>
-          <w:tblCellMar>
-            <w:top w:w="0" w:type="dxa"/>
-            <w:bottom w:w="0" w:type="dxa"/>
-          </w:tblCellMar>
-        </w:tblPrEx>
         <w:tc>
           <w:tcPr>
             <w:tcW w:w="846" w:type="dxa"/>
@@ -440,8 +417,13 @@
               <w:jc w:val="center"/>
             </w:pPr>
             <w:r>
-              <w:t>Apresentação por empresa Convidada (A Designar)</w:t>
-            </w:r>
+              <w:t xml:space="preserve">Bright </w:t>
+            </w:r>
+            <w:proofErr w:type="spellStart"/>
+            <w:r>
+              <w:t>Studios</w:t>
+            </w:r>
+            <w:proofErr w:type="spellEnd"/>
           </w:p>
         </w:tc>
         <w:tc>
@@ -466,19 +448,15 @@
               <w:spacing w:after="0" w:line="240" w:lineRule="auto"/>
               <w:jc w:val="center"/>
             </w:pPr>
-            <w:r>
-              <w:t>Apresentação por empresa Convidada (A Designar)</w:t>
-            </w:r>
+            <w:proofErr w:type="spellStart"/>
+            <w:r>
+              <w:t>siosLIFE</w:t>
+            </w:r>
+            <w:proofErr w:type="spellEnd"/>
           </w:p>
         </w:tc>
       </w:tr>
       <w:tr>
-        <w:tblPrEx>
-          <w:tblCellMar>
-            <w:top w:w="0" w:type="dxa"/>
-            <w:bottom w:w="0" w:type="dxa"/>
-          </w:tblCellMar>
-        </w:tblPrEx>
         <w:tc>
           <w:tcPr>
             <w:tcW w:w="846" w:type="dxa"/>
@@ -570,12 +548,6 @@
         </w:tc>
       </w:tr>
       <w:tr>
-        <w:tblPrEx>
-          <w:tblCellMar>
-            <w:top w:w="0" w:type="dxa"/>
-            <w:bottom w:w="0" w:type="dxa"/>
-          </w:tblCellMar>
-        </w:tblPrEx>
         <w:tc>
           <w:tcPr>
             <w:tcW w:w="846" w:type="dxa"/>
@@ -642,69 +614,68 @@
             </w:r>
             <w:proofErr w:type="spellEnd"/>
             <w:r>
-              <w:t xml:space="preserve"> –</w:t>
-            </w:r>
+              <w:t xml:space="preserve"> – </w:t>
+            </w:r>
+            <w:proofErr w:type="spellStart"/>
+            <w:r>
+              <w:t>Jão</w:t>
+            </w:r>
+            <w:proofErr w:type="spellEnd"/>
+            <w:r>
+              <w:t xml:space="preserve"> Azevedo, José Oliveira, Pedro Martins </w:t>
+            </w:r>
+          </w:p>
+        </w:tc>
+        <w:tc>
+          <w:tcPr>
+            <w:tcW w:w="3821" w:type="dxa"/>
+            <w:tcBorders>
+              <w:top w:val="single" w:sz="4" w:space="0" w:color="000000"/>
+              <w:left w:val="single" w:sz="4" w:space="0" w:color="000000"/>
+              <w:bottom w:val="single" w:sz="4" w:space="0" w:color="000000"/>
+              <w:right w:val="single" w:sz="4" w:space="0" w:color="000000"/>
+            </w:tcBorders>
+            <w:shd w:val="clear" w:color="auto" w:fill="auto"/>
+            <w:tcMar>
+              <w:top w:w="0" w:type="dxa"/>
+              <w:left w:w="108" w:type="dxa"/>
+              <w:bottom w:w="0" w:type="dxa"/>
+              <w:right w:w="108" w:type="dxa"/>
+            </w:tcMar>
+          </w:tcPr>
+          <w:p>
+            <w:pPr>
+              <w:spacing w:after="0" w:line="240" w:lineRule="auto"/>
+              <w:jc w:val="center"/>
+            </w:pPr>
+            <w:r>
+              <w:t xml:space="preserve">Aplicações de realidade virtual e aumentada </w:t>
+            </w:r>
+            <w:proofErr w:type="spellStart"/>
+            <w:r>
+              <w:t>ARNote</w:t>
+            </w:r>
+            <w:proofErr w:type="spellEnd"/>
             <w:r>
               <w:t xml:space="preserve"> </w:t>
             </w:r>
             <w:proofErr w:type="spellStart"/>
             <w:r>
-              <w:t>Jão</w:t>
+              <w:t>Studio</w:t>
             </w:r>
             <w:proofErr w:type="spellEnd"/>
             <w:r>
-              <w:t xml:space="preserve"> Azevedo, José Oliveira, Pedro Martins </w:t>
-            </w:r>
-          </w:p>
-        </w:tc>
-        <w:tc>
-          <w:tcPr>
-            <w:tcW w:w="3821" w:type="dxa"/>
-            <w:tcBorders>
-              <w:top w:val="single" w:sz="4" w:space="0" w:color="000000"/>
-              <w:left w:val="single" w:sz="4" w:space="0" w:color="000000"/>
-              <w:bottom w:val="single" w:sz="4" w:space="0" w:color="000000"/>
-              <w:right w:val="single" w:sz="4" w:space="0" w:color="000000"/>
-            </w:tcBorders>
-            <w:shd w:val="clear" w:color="auto" w:fill="auto"/>
-            <w:tcMar>
-              <w:top w:w="0" w:type="dxa"/>
-              <w:left w:w="108" w:type="dxa"/>
-              <w:bottom w:w="0" w:type="dxa"/>
-              <w:right w:w="108" w:type="dxa"/>
-            </w:tcMar>
-          </w:tcPr>
-          <w:p>
-            <w:pPr>
-              <w:spacing w:after="0" w:line="240" w:lineRule="auto"/>
-              <w:jc w:val="center"/>
-            </w:pPr>
-            <w:r>
-              <w:t xml:space="preserve">Aplicações de realidade virtual e aumentada </w:t>
+              <w:t xml:space="preserve"> – Gustavo </w:t>
             </w:r>
             <w:proofErr w:type="spellStart"/>
             <w:r>
-              <w:t>ARNote</w:t>
+              <w:t>Maçães</w:t>
             </w:r>
             <w:proofErr w:type="spellEnd"/>
-            <w:r>
-              <w:t xml:space="preserve"> </w:t>
-            </w:r>
-            <w:proofErr w:type="spellStart"/>
-            <w:r>
-              <w:t>Studio</w:t>
-            </w:r>
-            <w:proofErr w:type="spellEnd"/>
-            <w:r>
-              <w:t xml:space="preserve"> – Gustavo </w:t>
-            </w:r>
-            <w:proofErr w:type="spellStart"/>
-            <w:r>
-              <w:t>Maçães</w:t>
-            </w:r>
-            <w:proofErr w:type="spellEnd"/>
-          </w:p>
-        </w:tc>
+          </w:p>
+        </w:tc>
+        <w:bookmarkStart w:id="0" w:name="_GoBack"/>
+        <w:bookmarkEnd w:id="0"/>
       </w:tr>
     </w:tbl>
     <w:p/>
@@ -745,12 +716,6 @@
         <w:gridCol w:w="3821"/>
       </w:tblGrid>
       <w:tr>
-        <w:tblPrEx>
-          <w:tblCellMar>
-            <w:top w:w="0" w:type="dxa"/>
-            <w:bottom w:w="0" w:type="dxa"/>
-          </w:tblCellMar>
-        </w:tblPrEx>
         <w:tc>
           <w:tcPr>
             <w:tcW w:w="846" w:type="dxa"/>
@@ -882,12 +847,6 @@
         </w:tc>
       </w:tr>
       <w:tr>
-        <w:tblPrEx>
-          <w:tblCellMar>
-            <w:top w:w="0" w:type="dxa"/>
-            <w:bottom w:w="0" w:type="dxa"/>
-          </w:tblCellMar>
-        </w:tblPrEx>
         <w:tc>
           <w:tcPr>
             <w:tcW w:w="846" w:type="dxa"/>
@@ -981,12 +940,6 @@
         </w:tc>
       </w:tr>
       <w:tr>
-        <w:tblPrEx>
-          <w:tblCellMar>
-            <w:top w:w="0" w:type="dxa"/>
-            <w:bottom w:w="0" w:type="dxa"/>
-          </w:tblCellMar>
-        </w:tblPrEx>
         <w:tc>
           <w:tcPr>
             <w:tcW w:w="846" w:type="dxa"/>
@@ -1018,7 +971,7 @@
                 <w:b/>
                 <w:bCs/>
               </w:rPr>
-              <w:t>10:45</w:t>
+              <w:t>11:00</w:t>
             </w:r>
           </w:p>
         </w:tc>
@@ -1083,12 +1036,6 @@
         </w:tc>
       </w:tr>
       <w:tr>
-        <w:tblPrEx>
-          <w:tblCellMar>
-            <w:top w:w="0" w:type="dxa"/>
-            <w:bottom w:w="0" w:type="dxa"/>
-          </w:tblCellMar>
-        </w:tblPrEx>
         <w:tc>
           <w:tcPr>
             <w:tcW w:w="846" w:type="dxa"/>
@@ -1182,12 +1129,6 @@
         </w:tc>
       </w:tr>
       <w:tr>
-        <w:tblPrEx>
-          <w:tblCellMar>
-            <w:top w:w="0" w:type="dxa"/>
-            <w:bottom w:w="0" w:type="dxa"/>
-          </w:tblCellMar>
-        </w:tblPrEx>
         <w:tc>
           <w:tcPr>
             <w:tcW w:w="846" w:type="dxa"/>
@@ -1284,12 +1225,6 @@
         </w:tc>
       </w:tr>
       <w:tr>
-        <w:tblPrEx>
-          <w:tblCellMar>
-            <w:top w:w="0" w:type="dxa"/>
-            <w:bottom w:w="0" w:type="dxa"/>
-          </w:tblCellMar>
-        </w:tblPrEx>
         <w:tc>
           <w:tcPr>
             <w:tcW w:w="846" w:type="dxa"/>
@@ -1383,12 +1318,6 @@
         </w:tc>
       </w:tr>
       <w:tr>
-        <w:tblPrEx>
-          <w:tblCellMar>
-            <w:top w:w="0" w:type="dxa"/>
-            <w:bottom w:w="0" w:type="dxa"/>
-          </w:tblCellMar>
-        </w:tblPrEx>
         <w:tc>
           <w:tcPr>
             <w:tcW w:w="846" w:type="dxa"/>

</xml_diff>